<commit_message>
Refactor to make better design
Base on cohesion and coupling design concepts
</commit_message>
<xml_diff>
--- a/Good Design/Design Concepts/Cohesion and Coupling.docx
+++ b/Good Design/Design Concepts/Cohesion and Coupling.docx
@@ -594,8 +594,6 @@
                 <w:lang w:val="en-US"/>
               </w:rPr>
             </w:pPr>
-            <w:proofErr w:type="spellStart"/>
-            <w:proofErr w:type="gramStart"/>
             <w:r>
               <w:rPr>
                 <w:b w:val="0"/>
@@ -604,8 +602,6 @@
               </w:rPr>
               <w:t>common.controller</w:t>
             </w:r>
-            <w:proofErr w:type="spellEnd"/>
-            <w:proofErr w:type="gramEnd"/>
           </w:p>
         </w:tc>
         <w:tc>
@@ -619,19 +615,11 @@
                 <w:lang w:val="en-US"/>
               </w:rPr>
             </w:pPr>
-            <w:proofErr w:type="spellStart"/>
-            <w:r>
-              <w:rPr>
-                <w:lang w:val="en-US"/>
-              </w:rPr>
-              <w:t>PlaceRushOrderController</w:t>
-            </w:r>
-            <w:proofErr w:type="spellEnd"/>
-            <w:r>
-              <w:rPr>
-                <w:lang w:val="en-US"/>
-              </w:rPr>
-              <w:t>.</w:t>
+            <w:r>
+              <w:rPr>
+                <w:lang w:val="en-US"/>
+              </w:rPr>
+              <w:t>PlaceRushOrderController.</w:t>
             </w:r>
           </w:p>
           <w:p>
@@ -641,27 +629,11 @@
                 <w:lang w:val="en-US"/>
               </w:rPr>
             </w:pPr>
-            <w:proofErr w:type="spellStart"/>
-            <w:proofErr w:type="gramStart"/>
-            <w:r>
-              <w:rPr>
-                <w:lang w:val="en-US"/>
-              </w:rPr>
-              <w:t>calculateShippingFee</w:t>
-            </w:r>
-            <w:proofErr w:type="spellEnd"/>
-            <w:r>
-              <w:rPr>
-                <w:lang w:val="en-US"/>
-              </w:rPr>
-              <w:t>(</w:t>
-            </w:r>
-            <w:proofErr w:type="gramEnd"/>
-            <w:r>
-              <w:rPr>
-                <w:lang w:val="en-US"/>
-              </w:rPr>
-              <w:t>…)</w:t>
+            <w:r>
+              <w:rPr>
+                <w:lang w:val="en-US"/>
+              </w:rPr>
+              <w:t>calculateShippingFee(…)</w:t>
             </w:r>
           </w:p>
           <w:p>
@@ -675,21 +647,7 @@
               <w:rPr>
                 <w:lang w:val="en-US"/>
               </w:rPr>
-              <w:t xml:space="preserve">using </w:t>
-            </w:r>
-            <w:proofErr w:type="spellStart"/>
-            <w:r>
-              <w:rPr>
-                <w:lang w:val="en-US"/>
-              </w:rPr>
-              <w:t>RushOrder</w:t>
-            </w:r>
-            <w:proofErr w:type="spellEnd"/>
-            <w:r>
-              <w:rPr>
-                <w:lang w:val="en-US"/>
-              </w:rPr>
-              <w:t xml:space="preserve"> as parameter but not use all of its attributes</w:t>
+              <w:t>using RushOrder as parameter but not use all of its attributes</w:t>
             </w:r>
           </w:p>
         </w:tc>
@@ -848,6 +806,14 @@
                 <w:lang w:val="en-US"/>
               </w:rPr>
             </w:pPr>
+            <w:r>
+              <w:rPr>
+                <w:b w:val="0"/>
+                <w:bCs w:val="0"/>
+                <w:lang w:val="en-US"/>
+              </w:rPr>
+              <w:t>None</w:t>
+            </w:r>
           </w:p>
         </w:tc>
         <w:tc>
@@ -910,9 +876,9 @@
         <w:tblLook w:val="04A0" w:firstRow="1" w:lastRow="0" w:firstColumn="1" w:lastColumn="0" w:noHBand="0" w:noVBand="1"/>
       </w:tblPr>
       <w:tblGrid>
-        <w:gridCol w:w="3005"/>
-        <w:gridCol w:w="3005"/>
-        <w:gridCol w:w="3006"/>
+        <w:gridCol w:w="2888"/>
+        <w:gridCol w:w="3224"/>
+        <w:gridCol w:w="2904"/>
       </w:tblGrid>
       <w:tr>
         <w:trPr>
@@ -994,6 +960,14 @@
                 <w:lang w:val="en-US"/>
               </w:rPr>
             </w:pPr>
+            <w:r>
+              <w:rPr>
+                <w:b w:val="0"/>
+                <w:bCs w:val="0"/>
+                <w:lang w:val="en-US"/>
+              </w:rPr>
+              <w:t>entity.media</w:t>
+            </w:r>
           </w:p>
         </w:tc>
         <w:tc>
@@ -1007,6 +981,18 @@
                 <w:lang w:val="en-US"/>
               </w:rPr>
             </w:pPr>
+            <w:r>
+              <w:rPr>
+                <w:lang w:val="en-US"/>
+              </w:rPr>
+              <w:t>Media.</w:t>
+            </w:r>
+            <w:r>
+              <w:rPr>
+                <w:lang w:val="en-US"/>
+              </w:rPr>
+              <w:t>updateMediaFieldById is accessing database</w:t>
+            </w:r>
           </w:p>
         </w:tc>
         <w:tc>
@@ -1020,6 +1006,107 @@
                 <w:lang w:val="en-US"/>
               </w:rPr>
             </w:pPr>
+            <w:r>
+              <w:rPr>
+                <w:lang w:val="en-US"/>
+              </w:rPr>
+              <w:t xml:space="preserve">Is better moving </w:t>
+            </w:r>
+            <w:r>
+              <w:rPr>
+                <w:lang w:val="en-US"/>
+              </w:rPr>
+              <w:t>it</w:t>
+            </w:r>
+            <w:r>
+              <w:rPr>
+                <w:lang w:val="en-US"/>
+              </w:rPr>
+              <w:t xml:space="preserve"> to db module</w:t>
+            </w:r>
+          </w:p>
+        </w:tc>
+      </w:tr>
+      <w:tr>
+        <w:tc>
+          <w:tcPr>
+            <w:cnfStyle w:val="001000000000" w:firstRow="0" w:lastRow="0" w:firstColumn="1" w:lastColumn="0" w:oddVBand="0" w:evenVBand="0" w:oddHBand="0" w:evenHBand="0" w:firstRowFirstColumn="0" w:firstRowLastColumn="0" w:lastRowFirstColumn="0" w:lastRowLastColumn="0"/>
+            <w:tcW w:w="3005" w:type="dxa"/>
+          </w:tcPr>
+          <w:p>
+            <w:pPr>
+              <w:rPr>
+                <w:b w:val="0"/>
+                <w:bCs w:val="0"/>
+                <w:lang w:val="en-US"/>
+              </w:rPr>
+            </w:pPr>
+            <w:r>
+              <w:rPr>
+                <w:b w:val="0"/>
+                <w:bCs w:val="0"/>
+                <w:lang w:val="en-US"/>
+              </w:rPr>
+              <w:t>entity.order</w:t>
+            </w:r>
+          </w:p>
+        </w:tc>
+        <w:tc>
+          <w:tcPr>
+            <w:tcW w:w="3005" w:type="dxa"/>
+          </w:tcPr>
+          <w:p>
+            <w:pPr>
+              <w:cnfStyle w:val="000000000000" w:firstRow="0" w:lastRow="0" w:firstColumn="0" w:lastColumn="0" w:oddVBand="0" w:evenVBand="0" w:oddHBand="0" w:evenHBand="0" w:firstRowFirstColumn="0" w:firstRowLastColumn="0" w:lastRowFirstColumn="0" w:lastRowLastColumn="0"/>
+              <w:rPr>
+                <w:lang w:val="en-US"/>
+              </w:rPr>
+            </w:pPr>
+            <w:r>
+              <w:rPr>
+                <w:lang w:val="en-US"/>
+              </w:rPr>
+              <w:t>RushOrder.queryAllRushOrder</w:t>
+            </w:r>
+          </w:p>
+          <w:p>
+            <w:pPr>
+              <w:cnfStyle w:val="000000000000" w:firstRow="0" w:lastRow="0" w:firstColumn="0" w:lastColumn="0" w:oddVBand="0" w:evenVBand="0" w:oddHBand="0" w:evenHBand="0" w:firstRowFirstColumn="0" w:firstRowLastColumn="0" w:lastRowFirstColumn="0" w:lastRowLastColumn="0"/>
+              <w:rPr>
+                <w:lang w:val="en-US"/>
+              </w:rPr>
+            </w:pPr>
+            <w:r>
+              <w:rPr>
+                <w:lang w:val="en-US"/>
+              </w:rPr>
+              <w:t xml:space="preserve">is </w:t>
+            </w:r>
+            <w:r>
+              <w:rPr>
+                <w:lang w:val="en-US"/>
+              </w:rPr>
+              <w:t>accessing the database</w:t>
+            </w:r>
+          </w:p>
+        </w:tc>
+        <w:tc>
+          <w:tcPr>
+            <w:tcW w:w="3006" w:type="dxa"/>
+          </w:tcPr>
+          <w:p>
+            <w:pPr>
+              <w:cnfStyle w:val="000000000000" w:firstRow="0" w:lastRow="0" w:firstColumn="0" w:lastColumn="0" w:oddVBand="0" w:evenVBand="0" w:oddHBand="0" w:evenHBand="0" w:firstRowFirstColumn="0" w:firstRowLastColumn="0" w:lastRowFirstColumn="0" w:lastRowLastColumn="0"/>
+              <w:rPr>
+                <w:lang w:val="en-US"/>
+              </w:rPr>
+            </w:pPr>
+            <w:r>
+              <w:rPr>
+                <w:lang w:val="en-US"/>
+              </w:rPr>
+              <w:t>Can move it to db module</w:t>
+            </w:r>
           </w:p>
         </w:tc>
       </w:tr>
@@ -1140,6 +1227,14 @@
                 <w:lang w:val="en-US"/>
               </w:rPr>
             </w:pPr>
+            <w:r>
+              <w:rPr>
+                <w:b w:val="0"/>
+                <w:bCs w:val="0"/>
+                <w:lang w:val="en-US"/>
+              </w:rPr>
+              <w:t>None</w:t>
+            </w:r>
           </w:p>
         </w:tc>
         <w:tc>
@@ -1170,13 +1265,6 @@
         </w:tc>
       </w:tr>
     </w:tbl>
-    <w:p>
-      <w:pPr>
-        <w:rPr>
-          <w:lang w:val="en-US"/>
-        </w:rPr>
-      </w:pPr>
-    </w:p>
     <w:p>
       <w:pPr>
         <w:pStyle w:val="Heading2"/>
@@ -1286,6 +1374,14 @@
                 <w:lang w:val="en-US"/>
               </w:rPr>
             </w:pPr>
+            <w:r>
+              <w:rPr>
+                <w:b w:val="0"/>
+                <w:bCs w:val="0"/>
+                <w:lang w:val="en-US"/>
+              </w:rPr>
+              <w:t>None</w:t>
+            </w:r>
           </w:p>
         </w:tc>
         <w:tc>
@@ -1316,13 +1412,6 @@
         </w:tc>
       </w:tr>
     </w:tbl>
-    <w:p>
-      <w:pPr>
-        <w:rPr>
-          <w:lang w:val="en-US"/>
-        </w:rPr>
-      </w:pPr>
-    </w:p>
     <w:p>
       <w:pPr>
         <w:pStyle w:val="Heading2"/>
@@ -1432,6 +1521,14 @@
                 <w:lang w:val="en-US"/>
               </w:rPr>
             </w:pPr>
+            <w:r>
+              <w:rPr>
+                <w:b w:val="0"/>
+                <w:bCs w:val="0"/>
+                <w:lang w:val="en-US"/>
+              </w:rPr>
+              <w:t>None</w:t>
+            </w:r>
           </w:p>
         </w:tc>
         <w:tc>

</xml_diff>